<commit_message>
#ACAB #1312 #INDONESIA2025 #LAWANPEMERINTAHDENGANPENGETAHUAN #HIDUPMAHASISWA #HIDUPRAKYATINDONESIA
#ACAB #1312 #INDONESIA2025 #LAWANPEMERINTAHDENGANPENGETAHUAN #HIDUPMAHASISWA #HIDUPRAKYATINDONESIA
</commit_message>
<xml_diff>
--- a/Rumus mencari Luas dari setiap Persegi di dalam sebuah Lingkaran.docx
+++ b/Rumus mencari Luas dari setiap Persegi di dalam sebuah Lingkaran.docx
@@ -13,142 +13,40 @@
           <w:lang w:val="id-ID"/>
         </w:rPr>
       </w:pPr>
-      <w:proofErr w:type="spellStart"/>
       <w:r>
         <w:rPr>
           <w:rFonts w:ascii="Times New Roman" w:eastAsiaTheme="minorEastAsia" w:hAnsi="Times New Roman" w:cs="Times New Roman"/>
           <w:sz w:val="24"/>
           <w:szCs w:val="24"/>
         </w:rPr>
-        <w:t>Rumus</w:t>
+        <w:t>Rumus selisih antara Luas Persegi</w:t>
       </w:r>
-      <w:proofErr w:type="spellEnd"/>
       <w:r>
         <w:rPr>
           <w:rFonts w:ascii="Times New Roman" w:eastAsiaTheme="minorEastAsia" w:hAnsi="Times New Roman" w:cs="Times New Roman"/>
           <w:sz w:val="24"/>
           <w:szCs w:val="24"/>
-        </w:rPr>
-        <w:t xml:space="preserve"> </w:t>
+          <w:lang w:val="id-ID"/>
+        </w:rPr>
+        <w:t xml:space="preserve"> dari setiap</w:t>
       </w:r>
-      <w:proofErr w:type="spellStart"/>
       <w:r>
         <w:rPr>
           <w:rFonts w:ascii="Times New Roman" w:eastAsiaTheme="minorEastAsia" w:hAnsi="Times New Roman" w:cs="Times New Roman"/>
           <w:sz w:val="24"/>
           <w:szCs w:val="24"/>
-        </w:rPr>
-        <w:t>selisih</w:t>
+          <w:lang w:val="id-ID"/>
+        </w:rPr>
+        <w:t xml:space="preserve"> Persegi</w:t>
       </w:r>
-      <w:proofErr w:type="spellEnd"/>
       <w:r>
         <w:rPr>
           <w:rFonts w:ascii="Times New Roman" w:eastAsiaTheme="minorEastAsia" w:hAnsi="Times New Roman" w:cs="Times New Roman"/>
           <w:sz w:val="24"/>
           <w:szCs w:val="24"/>
         </w:rPr>
-        <w:t xml:space="preserve"> </w:t>
+        <w:t xml:space="preserve"> dengan Luas Lingkaran di dalam nya</w:t>
       </w:r>
-      <w:proofErr w:type="spellStart"/>
-      <w:r>
-        <w:rPr>
-          <w:rFonts w:ascii="Times New Roman" w:eastAsiaTheme="minorEastAsia" w:hAnsi="Times New Roman" w:cs="Times New Roman"/>
-          <w:sz w:val="24"/>
-          <w:szCs w:val="24"/>
-        </w:rPr>
-        <w:t>antara</w:t>
-      </w:r>
-      <w:proofErr w:type="spellEnd"/>
-      <w:r>
-        <w:rPr>
-          <w:rFonts w:ascii="Times New Roman" w:eastAsiaTheme="minorEastAsia" w:hAnsi="Times New Roman" w:cs="Times New Roman"/>
-          <w:sz w:val="24"/>
-          <w:szCs w:val="24"/>
-        </w:rPr>
-        <w:t xml:space="preserve"> Luas </w:t>
-      </w:r>
-      <w:proofErr w:type="spellStart"/>
-      <w:r>
-        <w:rPr>
-          <w:rFonts w:ascii="Times New Roman" w:eastAsiaTheme="minorEastAsia" w:hAnsi="Times New Roman" w:cs="Times New Roman"/>
-          <w:sz w:val="24"/>
-          <w:szCs w:val="24"/>
-        </w:rPr>
-        <w:t>Persegi</w:t>
-      </w:r>
-      <w:proofErr w:type="spellEnd"/>
-      <w:r>
-        <w:rPr>
-          <w:rFonts w:ascii="Times New Roman" w:eastAsiaTheme="minorEastAsia" w:hAnsi="Times New Roman" w:cs="Times New Roman"/>
-          <w:sz w:val="24"/>
-          <w:szCs w:val="24"/>
-        </w:rPr>
-        <w:t xml:space="preserve"> </w:t>
-      </w:r>
-      <w:proofErr w:type="spellStart"/>
-      <w:r>
-        <w:rPr>
-          <w:rFonts w:ascii="Times New Roman" w:eastAsiaTheme="minorEastAsia" w:hAnsi="Times New Roman" w:cs="Times New Roman"/>
-          <w:sz w:val="24"/>
-          <w:szCs w:val="24"/>
-        </w:rPr>
-        <w:t>dengan</w:t>
-      </w:r>
-      <w:proofErr w:type="spellEnd"/>
-      <w:r>
-        <w:rPr>
-          <w:rFonts w:ascii="Times New Roman" w:eastAsiaTheme="minorEastAsia" w:hAnsi="Times New Roman" w:cs="Times New Roman"/>
-          <w:sz w:val="24"/>
-          <w:szCs w:val="24"/>
-        </w:rPr>
-        <w:t xml:space="preserve"> Luas </w:t>
-      </w:r>
-      <w:proofErr w:type="spellStart"/>
-      <w:r>
-        <w:rPr>
-          <w:rFonts w:ascii="Times New Roman" w:eastAsiaTheme="minorEastAsia" w:hAnsi="Times New Roman" w:cs="Times New Roman"/>
-          <w:sz w:val="24"/>
-          <w:szCs w:val="24"/>
-        </w:rPr>
-        <w:t>Lingkaran</w:t>
-      </w:r>
-      <w:proofErr w:type="spellEnd"/>
-      <w:r>
-        <w:rPr>
-          <w:rFonts w:ascii="Times New Roman" w:eastAsiaTheme="minorEastAsia" w:hAnsi="Times New Roman" w:cs="Times New Roman"/>
-          <w:sz w:val="24"/>
-          <w:szCs w:val="24"/>
-        </w:rPr>
-        <w:t xml:space="preserve"> di </w:t>
-      </w:r>
-      <w:proofErr w:type="spellStart"/>
-      <w:r>
-        <w:rPr>
-          <w:rFonts w:ascii="Times New Roman" w:eastAsiaTheme="minorEastAsia" w:hAnsi="Times New Roman" w:cs="Times New Roman"/>
-          <w:sz w:val="24"/>
-          <w:szCs w:val="24"/>
-        </w:rPr>
-        <w:t>dalam</w:t>
-      </w:r>
-      <w:proofErr w:type="spellEnd"/>
-      <w:r>
-        <w:rPr>
-          <w:rFonts w:ascii="Times New Roman" w:eastAsiaTheme="minorEastAsia" w:hAnsi="Times New Roman" w:cs="Times New Roman"/>
-          <w:sz w:val="24"/>
-          <w:szCs w:val="24"/>
-        </w:rPr>
-        <w:t xml:space="preserve"> </w:t>
-      </w:r>
-      <w:proofErr w:type="spellStart"/>
-      <w:r>
-        <w:rPr>
-          <w:rFonts w:ascii="Times New Roman" w:eastAsiaTheme="minorEastAsia" w:hAnsi="Times New Roman" w:cs="Times New Roman"/>
-          <w:sz w:val="24"/>
-          <w:szCs w:val="24"/>
-        </w:rPr>
-        <w:t>nya</w:t>
-      </w:r>
-      <w:proofErr w:type="spellEnd"/>
     </w:p>
     <w:p>
       <w:pPr>

</xml_diff>